<commit_message>
Updated some parts and added references
</commit_message>
<xml_diff>
--- a/text source/Environmental-protection.docx
+++ b/text source/Environmental-protection.docx
@@ -11,8 +11,6 @@
       <w:r>
         <w:t>Environmental protection</w:t>
       </w:r>
-      <w:bookmarkStart w:id="0" w:name="_GoBack"/>
-      <w:bookmarkEnd w:id="0"/>
     </w:p>
     <w:p>
       <w:pPr>
@@ -29,19 +27,7 @@
       </w:pPr>
       <w:r>
         <w:tab/>
-        <w:t xml:space="preserve">- </w:t>
-      </w:r>
-      <w:r>
-        <w:t>It</w:t>
-      </w:r>
-      <w:r>
-        <w:t xml:space="preserve"> is a procedure</w:t>
-      </w:r>
-      <w:r>
-        <w:t xml:space="preserve"> that aims in protecting the nature, preserving the current state of natural environment, and conserving the natural resources. We need to protect our environment to save every living organism living in our world meaning that we need to save our environmen</w:t>
-      </w:r>
-      <w:r>
-        <w:t>t to also save ourselves and other living animals.</w:t>
+        <w:t>- It is a procedure that aims in protecting the nature, preserving the current state of natural environment, and conserving the natural resources. We need to protect our environment to save every living organism living in our world meaning that we need to save our environment to also save ourselves and other living animals.</w:t>
       </w:r>
     </w:p>
     <w:p>
@@ -58,7 +44,7 @@
         </w:rPr>
       </w:pPr>
       <w:r>
-        <w:t>//Air pollution, Cause and solution</w:t>
+        <w:t>Air Pollution</w:t>
       </w:r>
     </w:p>
     <w:p>
@@ -67,6 +53,10 @@
           <w:rFonts w:hint="eastAsia"/>
         </w:rPr>
       </w:pPr>
+      <w:r>
+        <w:tab/>
+        <w:t>- Pollution is a common term that people used to indicate that it has contaminants into the natural environment that caused the adverse change. One form of pollution is air pollution.  It occurs when gases, dust particles, fume or smokes or odor are introduced into the atmosphere in a way that makes it harmful for humans, animals, and even plants. This is also because the air becomes contaminated.</w:t>
+      </w:r>
     </w:p>
     <w:p>
       <w:pPr>
@@ -74,9 +64,6 @@
           <w:rFonts w:hint="eastAsia"/>
         </w:rPr>
       </w:pPr>
-      <w:r>
-        <w:t>Air Pollution</w:t>
-      </w:r>
     </w:p>
     <w:p>
       <w:pPr>
@@ -85,29 +72,19 @@
         </w:rPr>
       </w:pPr>
       <w:r>
-        <w:tab/>
-        <w:t xml:space="preserve">- </w:t>
-      </w:r>
-      <w:r>
-        <w:t>Pollution</w:t>
-      </w:r>
-      <w:r>
-        <w:t xml:space="preserve"> is a common term that people used to indicate that it has contaminants into the natural environment that caused the adverse change. One form</w:t>
-      </w:r>
-      <w:r>
-        <w:t xml:space="preserve"> of pollution is air pollution.  It occurs when </w:t>
-      </w:r>
-      <w:r>
-        <w:t>gases, dust particles, fume</w:t>
-      </w:r>
-      <w:r>
-        <w:t xml:space="preserve"> or </w:t>
-      </w:r>
-      <w:r>
-        <w:t>smokes</w:t>
-      </w:r>
-      <w:r>
-        <w:t xml:space="preserve"> or odor are introduced into the atmosphere in a way that makes it harmful for humans, animals, and even plants. This is also because the air becomes contaminated.</w:t>
+        <w:t>Causes of air pollution (</w:t>
+      </w:r>
+      <w:hyperlink r:id="rId6" w:history="1">
+        <w:r>
+          <w:rPr>
+            <w:rStyle w:val="Hyperlink"/>
+            <w:rFonts w:hint="eastAsia"/>
+          </w:rPr>
+          <w:t>http://eschooltoday.com/pollution/air-pollution/what-is-air-pollution.html</w:t>
+        </w:r>
+      </w:hyperlink>
+      <w:r>
+        <w:t>)</w:t>
       </w:r>
     </w:p>
     <w:p>
@@ -116,19 +93,6 @@
           <w:rFonts w:hint="eastAsia"/>
         </w:rPr>
       </w:pPr>
-    </w:p>
-    <w:p>
-      <w:pPr>
-        <w:rPr>
-          <w:rFonts w:hint="eastAsia"/>
-        </w:rPr>
-      </w:pPr>
-      <w:r>
-        <w:t>Caus</w:t>
-      </w:r>
-      <w:r>
-        <w:t>es of air pollution</w:t>
-      </w:r>
     </w:p>
     <w:p>
       <w:pPr>
@@ -141,10 +105,7 @@
         </w:rPr>
       </w:pPr>
       <w:r>
-        <w:t xml:space="preserve">Emissions from industries and manufacturing activities - </w:t>
-      </w:r>
-      <w:r>
-        <w:t>w</w:t>
+        <w:t>Emissions from industries and manufacturing activities - w</w:t>
       </w:r>
       <w:r>
         <w:t>aste incinerators, manufacturing industries and power plants emit high levels of carbon monoxide, organic compounds, and chemicals into the air</w:t>
@@ -167,10 +128,7 @@
         <w:t>Burning Fossil Fuels -</w:t>
       </w:r>
       <w:r>
-        <w:t>humans rely heavily on vehicles and engines for transporting people, good and services</w:t>
-      </w:r>
-      <w:r>
-        <w:t xml:space="preserve"> thus </w:t>
+        <w:t xml:space="preserve">humans rely heavily on vehicles and engines for transporting people, good and services thus </w:t>
       </w:r>
       <w:r>
         <w:t>f</w:t>
@@ -210,8 +168,27 @@
         </w:rPr>
       </w:pPr>
       <w:r>
-        <w:t>Solutions to prevent air-pollution</w:t>
-      </w:r>
+        <w:t>Solutions to prevent air-pollution (</w:t>
+      </w:r>
+      <w:hyperlink r:id="rId7" w:history="1">
+        <w:r>
+          <w:rPr>
+            <w:rStyle w:val="Hyperlink"/>
+            <w:rFonts w:hint="eastAsia"/>
+          </w:rPr>
+          <w:t>http://www.conserve-energy-future.com/41-super-easy-ways-to-stop-air-pollution.php</w:t>
+        </w:r>
+      </w:hyperlink>
+      <w:r>
+        <w:t>)</w:t>
+      </w:r>
+    </w:p>
+    <w:p>
+      <w:pPr>
+        <w:rPr>
+          <w:rFonts w:hint="eastAsia"/>
+        </w:rPr>
+      </w:pPr>
     </w:p>
     <w:p>
       <w:pPr>
@@ -221,17 +198,68 @@
           <w:numId w:val="3"/>
         </w:numPr>
         <w:rPr>
-          <w:rFonts w:cs="Arial"/>
-          <w:szCs w:val="24"/>
-        </w:rPr>
-      </w:pPr>
-      <w:r>
-        <w:rPr>
-          <w:rFonts w:cs="Arial"/>
-          <w:szCs w:val="24"/>
-        </w:rPr>
-        <w:t>Encourage your family to use the bus, train or bike when commuting. If we all do this, there will be fewer cars on the road and less fumes produced.</w:t>
-      </w:r>
+          <w:rFonts w:cs="Arial" w:hint="eastAsia"/>
+          <w:szCs w:val="24"/>
+        </w:rPr>
+      </w:pPr>
+      <w:r>
+        <w:rPr>
+          <w:rFonts w:cs="Arial"/>
+          <w:szCs w:val="24"/>
+        </w:rPr>
+        <w:t>Encourage your family to use the bus</w:t>
+      </w:r>
+      <w:r>
+        <w:rPr>
+          <w:rFonts w:cs="Arial"/>
+          <w:szCs w:val="24"/>
+        </w:rPr>
+        <w:t xml:space="preserve">, train or bike when commuting and with it </w:t>
+      </w:r>
+      <w:r>
+        <w:rPr>
+          <w:rFonts w:cs="Arial"/>
+          <w:szCs w:val="24"/>
+        </w:rPr>
+        <w:t>fewe</w:t>
+      </w:r>
+      <w:r>
+        <w:rPr>
+          <w:rFonts w:cs="Arial" w:hint="eastAsia"/>
+          <w:szCs w:val="24"/>
+        </w:rPr>
+        <w:t>r</w:t>
+      </w:r>
+      <w:r>
+        <w:rPr>
+          <w:rFonts w:cs="Arial"/>
+          <w:szCs w:val="24"/>
+        </w:rPr>
+        <w:t xml:space="preserve"> fumes </w:t>
+      </w:r>
+      <w:r>
+        <w:rPr>
+          <w:rFonts w:cs="Arial"/>
+          <w:szCs w:val="24"/>
+        </w:rPr>
+        <w:t xml:space="preserve">will be </w:t>
+      </w:r>
+      <w:r>
+        <w:rPr>
+          <w:rFonts w:cs="Arial"/>
+          <w:szCs w:val="24"/>
+        </w:rPr>
+        <w:t>produced.</w:t>
+      </w:r>
+    </w:p>
+    <w:p>
+      <w:pPr>
+        <w:pStyle w:val="ListParagraph"/>
+        <w:rPr>
+          <w:rFonts w:cs="Arial" w:hint="eastAsia"/>
+          <w:szCs w:val="24"/>
+        </w:rPr>
+      </w:pPr>
     </w:p>
     <w:p>
       <w:pPr>
@@ -256,11 +284,137 @@
     <w:p>
       <w:pPr>
         <w:pStyle w:val="ListParagraph"/>
+        <w:rPr>
+          <w:rFonts w:cs="Arial"/>
+          <w:szCs w:val="24"/>
+        </w:rPr>
+      </w:pPr>
+    </w:p>
+    <w:p>
+      <w:pPr>
+        <w:pStyle w:val="ListParagraph"/>
         <w:numPr>
           <w:ilvl w:val="0"/>
           <w:numId w:val="3"/>
         </w:numPr>
         <w:rPr>
+          <w:rFonts w:cs="Arial"/>
+          <w:szCs w:val="24"/>
+        </w:rPr>
+      </w:pPr>
+      <w:r>
+        <w:rPr>
+          <w:rFonts w:cs="Arial"/>
+          <w:szCs w:val="24"/>
+        </w:rPr>
+        <w:t xml:space="preserve">Recycle and re-use things. This will minimize the dependence of producing new things. </w:t>
+      </w:r>
+      <w:r>
+        <w:rPr>
+          <w:rFonts w:cs="Arial"/>
+          <w:szCs w:val="24"/>
+        </w:rPr>
+        <w:t xml:space="preserve">Manufacturing </w:t>
+      </w:r>
+      <w:r>
+        <w:rPr>
+          <w:rFonts w:cs="Arial"/>
+          <w:szCs w:val="24"/>
+        </w:rPr>
+        <w:t xml:space="preserve">industries create a lot of pollution, so </w:t>
+      </w:r>
+      <w:proofErr w:type="gramStart"/>
+      <w:r>
+        <w:rPr>
+          <w:rFonts w:cs="Arial"/>
+          <w:szCs w:val="24"/>
+        </w:rPr>
+        <w:t>by  re</w:t>
+      </w:r>
+      <w:proofErr w:type="gramEnd"/>
+      <w:r>
+        <w:rPr>
+          <w:rFonts w:cs="Arial"/>
+          <w:szCs w:val="24"/>
+        </w:rPr>
+        <w:t>-using things like shopping plastic bags, clothing, paper and bottles, it can help.</w:t>
+      </w:r>
+    </w:p>
+    <w:p>
+      <w:pPr>
+        <w:pStyle w:val="ListParagraph"/>
+        <w:rPr>
+          <w:rFonts w:cs="Arial"/>
+          <w:szCs w:val="24"/>
+        </w:rPr>
+      </w:pPr>
+    </w:p>
+    <w:p>
+      <w:pPr>
+        <w:pStyle w:val="ListParagraph"/>
+        <w:numPr>
+          <w:ilvl w:val="0"/>
+          <w:numId w:val="3"/>
+        </w:numPr>
+        <w:rPr>
+          <w:rFonts w:cs="Arial"/>
+          <w:szCs w:val="24"/>
+        </w:rPr>
+      </w:pPr>
+      <w:r>
+        <w:rPr>
+          <w:rFonts w:cs="Arial"/>
+          <w:szCs w:val="24"/>
+        </w:rPr>
+        <w:t>Turn off lights when not in use. The more you waste energy the more we are polluting the air.</w:t>
+      </w:r>
+    </w:p>
+    <w:p>
+      <w:pPr>
+        <w:pStyle w:val="ListParagraph"/>
+        <w:rPr>
+          <w:rFonts w:cs="Arial"/>
+          <w:szCs w:val="24"/>
+        </w:rPr>
+      </w:pPr>
+    </w:p>
+    <w:p>
+      <w:pPr>
+        <w:pStyle w:val="ListParagraph"/>
+        <w:numPr>
+          <w:ilvl w:val="0"/>
+          <w:numId w:val="3"/>
+        </w:numPr>
+        <w:rPr>
+          <w:rFonts w:cs="Arial"/>
+          <w:szCs w:val="24"/>
+        </w:rPr>
+      </w:pPr>
+      <w:r>
+        <w:rPr>
+          <w:rFonts w:cs="Arial"/>
+          <w:szCs w:val="24"/>
+        </w:rPr>
+        <w:t>Avoid using plastic bags and burning them. Plastic bags are made of oil products and could take time burning them or even decompose.</w:t>
+      </w:r>
+    </w:p>
+    <w:p>
+      <w:pPr>
+        <w:pStyle w:val="ListParagraph"/>
+        <w:rPr>
+          <w:rFonts w:cs="Arial"/>
+          <w:szCs w:val="24"/>
+        </w:rPr>
+      </w:pPr>
+    </w:p>
+    <w:p>
+      <w:pPr>
+        <w:pStyle w:val="ListParagraph"/>
+        <w:numPr>
+          <w:ilvl w:val="0"/>
+          <w:numId w:val="3"/>
+        </w:numPr>
+        <w:rPr>
           <w:rFonts w:cs="Arial" w:hint="eastAsia"/>
           <w:szCs w:val="24"/>
         </w:rPr>
@@ -270,8 +424,10 @@
           <w:rFonts w:cs="Arial"/>
           <w:szCs w:val="24"/>
         </w:rPr>
-        <w:t>Recycle and re-use things. This will minimize the dependence of producing new things. Remember manufacturing industries create a lot of pollution, so if we can re-use things like shopping plastic bags, clothing, paper and bottles, it can help.</w:t>
-      </w:r>
+        <w:t>Quit smoking. Smoking changes the quality of air that is around you and can be very harmful to our health as well.</w:t>
+      </w:r>
+      <w:bookmarkStart w:id="0" w:name="_GoBack"/>
+      <w:bookmarkEnd w:id="0"/>
     </w:p>
     <w:sectPr>
       <w:pgSz w:w="12240" w:h="15840"/>
@@ -872,6 +1028,17 @@
     <w:rPr>
       <w:rFonts w:cs="Mangal"/>
       <w:szCs w:val="21"/>
+    </w:rPr>
+  </w:style>
+  <w:style w:type="character" w:styleId="Hyperlink">
+    <w:name w:val="Hyperlink"/>
+    <w:basedOn w:val="DefaultParagraphFont"/>
+    <w:uiPriority w:val="99"/>
+    <w:unhideWhenUsed/>
+    <w:rsid w:val="00E0569D"/>
+    <w:rPr>
+      <w:color w:val="0000FF" w:themeColor="hyperlink"/>
+      <w:u w:val="single"/>
     </w:rPr>
   </w:style>
 </w:styles>

</xml_diff>